<commit_message>
updated group normed word doc has been replaced
</commit_message>
<xml_diff>
--- a/Documentation/Year End Project - Group norms.docx
+++ b/Documentation/Year End Project - Group norms.docx
@@ -1,6 +1,6 @@
 
 <file path=word/document.xml><?xml version="1.0" encoding="utf-8"?>
-<w:document xmlns:wpc="http://schemas.microsoft.com/office/word/2010/wordprocessingCanvas" xmlns:cx="http://schemas.microsoft.com/office/drawing/2014/chartex" xmlns:cx1="http://schemas.microsoft.com/office/drawing/2015/9/8/chartex" xmlns:cx2="http://schemas.microsoft.com/office/drawing/2015/10/21/chartex" xmlns:cx3="http://schemas.microsoft.com/office/drawing/2016/5/9/chartex" xmlns:cx4="http://schemas.microsoft.com/office/drawing/2016/5/10/chartex" xmlns:cx5="http://schemas.microsoft.com/office/drawing/2016/5/11/chartex" xmlns:cx6="http://schemas.microsoft.com/office/drawing/2016/5/12/chartex" xmlns:cx7="http://schemas.microsoft.com/office/drawing/2016/5/13/chartex" xmlns:cx8="http://schemas.microsoft.com/office/drawing/2016/5/14/chartex" xmlns:mc="http://schemas.openxmlformats.org/markup-compatibility/2006" xmlns:aink="http://schemas.microsoft.com/office/drawing/2016/ink" xmlns:am3d="http://schemas.microsoft.com/office/drawing/2017/model3d" xmlns:o="urn:schemas-microsoft-com:office:office" xmlns:r="http://schemas.openxmlformats.org/officeDocument/2006/relationships" xmlns:m="http://schemas.openxmlformats.org/officeDocument/2006/math" xmlns:v="urn:schemas-microsoft-com:vml" xmlns:wp14="http://schemas.microsoft.com/office/word/2010/wordprocessingDrawing" xmlns:wp="http://schemas.openxmlformats.org/drawingml/2006/wordprocessingDrawing" xmlns:w10="urn:schemas-microsoft-com:office:word" xmlns:w="http://schemas.openxmlformats.org/wordprocessingml/2006/main" xmlns:w14="http://schemas.microsoft.com/office/word/2010/wordml" xmlns:w15="http://schemas.microsoft.com/office/word/2012/wordml" xmlns:w16cid="http://schemas.microsoft.com/office/word/2016/wordml/cid" xmlns:w16se="http://schemas.microsoft.com/office/word/2015/wordml/symex" xmlns:wpg="http://schemas.microsoft.com/office/word/2010/wordprocessingGroup" xmlns:wpi="http://schemas.microsoft.com/office/word/2010/wordprocessingInk" xmlns:wne="http://schemas.microsoft.com/office/word/2006/wordml" xmlns:wps="http://schemas.microsoft.com/office/word/2010/wordprocessingShape" mc:Ignorable="w14 w15 w16se w16cid wp14">
+<w:document xmlns:wpc="http://schemas.microsoft.com/office/word/2010/wordprocessingCanvas" xmlns:cx="http://schemas.microsoft.com/office/drawing/2014/chartex" xmlns:cx1="http://schemas.microsoft.com/office/drawing/2015/9/8/chartex" xmlns:cx2="http://schemas.microsoft.com/office/drawing/2015/10/21/chartex" xmlns:cx3="http://schemas.microsoft.com/office/drawing/2016/5/9/chartex" xmlns:cx4="http://schemas.microsoft.com/office/drawing/2016/5/10/chartex" xmlns:cx5="http://schemas.microsoft.com/office/drawing/2016/5/11/chartex" xmlns:cx6="http://schemas.microsoft.com/office/drawing/2016/5/12/chartex" xmlns:cx7="http://schemas.microsoft.com/office/drawing/2016/5/13/chartex" xmlns:cx8="http://schemas.microsoft.com/office/drawing/2016/5/14/chartex" xmlns:mc="http://schemas.openxmlformats.org/markup-compatibility/2006" xmlns:aink="http://schemas.microsoft.com/office/drawing/2016/ink" xmlns:am3d="http://schemas.microsoft.com/office/drawing/2017/model3d" xmlns:o="urn:schemas-microsoft-com:office:office" xmlns:oel="http://schemas.microsoft.com/office/2019/extlst" xmlns:r="http://schemas.openxmlformats.org/officeDocument/2006/relationships" xmlns:m="http://schemas.openxmlformats.org/officeDocument/2006/math" xmlns:v="urn:schemas-microsoft-com:vml" xmlns:wp14="http://schemas.microsoft.com/office/word/2010/wordprocessingDrawing" xmlns:wp="http://schemas.openxmlformats.org/drawingml/2006/wordprocessingDrawing" xmlns:w10="urn:schemas-microsoft-com:office:word" xmlns:w="http://schemas.openxmlformats.org/wordprocessingml/2006/main" xmlns:w14="http://schemas.microsoft.com/office/word/2010/wordml" xmlns:w15="http://schemas.microsoft.com/office/word/2012/wordml" xmlns:w16cex="http://schemas.microsoft.com/office/word/2018/wordml/cex" xmlns:w16cid="http://schemas.microsoft.com/office/word/2016/wordml/cid" xmlns:w16="http://schemas.microsoft.com/office/word/2018/wordml" xmlns:w16du="http://schemas.microsoft.com/office/word/2023/wordml/word16du" xmlns:w16sdtdh="http://schemas.microsoft.com/office/word/2020/wordml/sdtdatahash" xmlns:w16se="http://schemas.microsoft.com/office/word/2015/wordml/symex" xmlns:wpg="http://schemas.microsoft.com/office/word/2010/wordprocessingGroup" xmlns:wpi="http://schemas.microsoft.com/office/word/2010/wordprocessingInk" xmlns:wne="http://schemas.microsoft.com/office/word/2006/wordml" xmlns:wps="http://schemas.microsoft.com/office/word/2010/wordprocessingShape" mc:Ignorable="w14 w15 w16se w16cid w16 w16cex w16sdtdh w16du wp14">
   <w:body>
     <w:p>
       <w:pPr>
@@ -184,7 +184,7 @@
               <w:ind w:left="360"/>
             </w:pPr>
             <w:r>
-              <w:t>Student 1</w:t>
+              <w:t>Attiyah</w:t>
             </w:r>
           </w:p>
         </w:tc>
@@ -207,13 +207,9 @@
             <w:hideMark/>
           </w:tcPr>
           <w:p>
-            <w:pPr>
-              <w:pStyle w:val="ListParagraph"/>
-              <w:numPr>
-                <w:ilvl w:val="0"/>
-                <w:numId w:val="2"/>
-              </w:numPr>
-            </w:pPr>
+            <w:r>
+              <w:t>Creativity</w:t>
+            </w:r>
           </w:p>
         </w:tc>
         <w:tc>
@@ -235,13 +231,17 @@
             <w:hideMark/>
           </w:tcPr>
           <w:p>
-            <w:pPr>
-              <w:pStyle w:val="ListParagraph"/>
-              <w:numPr>
-                <w:ilvl w:val="0"/>
-                <w:numId w:val="2"/>
-              </w:numPr>
-            </w:pPr>
+            <w:r>
+              <w:t xml:space="preserve">Has not touched </w:t>
+            </w:r>
+            <w:proofErr w:type="spellStart"/>
+            <w:r>
+              <w:t>github</w:t>
+            </w:r>
+            <w:proofErr w:type="spellEnd"/>
+            <w:r>
+              <w:t xml:space="preserve"> in a year</w:t>
+            </w:r>
           </w:p>
         </w:tc>
       </w:tr>
@@ -272,7 +272,7 @@
               <w:ind w:left="360"/>
             </w:pPr>
             <w:r>
-              <w:t>Student 2</w:t>
+              <w:t>Priyansh Dhanuka</w:t>
             </w:r>
           </w:p>
         </w:tc>
@@ -295,9 +295,32 @@
             <w:hideMark/>
           </w:tcPr>
           <w:p>
-            <w:pPr>
-              <w:ind w:left="360"/>
-            </w:pPr>
+            <w:r>
+              <w:t>Familiarity with GitHub</w:t>
+            </w:r>
+          </w:p>
+          <w:p>
+            <w:r>
+              <w:t xml:space="preserve">Able to finish task </w:t>
+            </w:r>
+            <w:r>
+              <w:rPr>
+                <mc:AlternateContent>
+                  <mc:Choice Requires="w16se"/>
+                  <mc:Fallback>
+                    <w:rFonts w:ascii="Segoe UI Emoji" w:eastAsia="Segoe UI Emoji" w:hAnsi="Segoe UI Emoji" w:cs="Segoe UI Emoji"/>
+                  </mc:Fallback>
+                </mc:AlternateContent>
+              </w:rPr>
+              <mc:AlternateContent>
+                <mc:Choice Requires="w16se">
+                  <w16se:symEx w16se:font="Segoe UI Emoji" w16se:char="2639"/>
+                </mc:Choice>
+                <mc:Fallback>
+                  <w:t>☹</w:t>
+                </mc:Fallback>
+              </mc:AlternateContent>
+            </w:r>
           </w:p>
         </w:tc>
         <w:tc>
@@ -319,9 +342,9 @@
             <w:hideMark/>
           </w:tcPr>
           <w:p>
-            <w:pPr>
-              <w:ind w:left="360"/>
-            </w:pPr>
+            <w:r>
+              <w:t>Procrastination</w:t>
+            </w:r>
           </w:p>
         </w:tc>
       </w:tr>
@@ -362,6 +385,12 @@
         </w:rPr>
         <w:t>How will you communicate if someone is absent?</w:t>
       </w:r>
+      <w:r>
+        <w:rPr>
+          <w:bCs/>
+        </w:rPr>
+        <w:t xml:space="preserve"> Through email and canvas messages</w:t>
+      </w:r>
     </w:p>
     <w:p>
       <w:pPr>
@@ -376,6 +405,20 @@
         </w:rPr>
         <w:t>How can you share files electronically?</w:t>
       </w:r>
+      <w:r>
+        <w:rPr>
+          <w:bCs/>
+        </w:rPr>
+        <w:t xml:space="preserve"> Email and canvas </w:t>
+      </w:r>
+      <w:proofErr w:type="gramStart"/>
+      <w:r>
+        <w:rPr>
+          <w:bCs/>
+        </w:rPr>
+        <w:t>messages</w:t>
+      </w:r>
+      <w:proofErr w:type="gramEnd"/>
     </w:p>
     <w:p>
       <w:pPr>
@@ -433,6 +476,20 @@
         </w:rPr>
         <w:t>Everyone in the group must agree to the norms</w:t>
       </w:r>
+      <w:r>
+        <w:rPr>
+          <w:bCs/>
+        </w:rPr>
+        <w:t xml:space="preserve">: </w:t>
+      </w:r>
+      <w:proofErr w:type="gramStart"/>
+      <w:r>
+        <w:rPr>
+          <w:bCs/>
+        </w:rPr>
+        <w:t>YES</w:t>
+      </w:r>
+      <w:proofErr w:type="gramEnd"/>
     </w:p>
     <w:p>
       <w:pPr>
@@ -447,6 +504,18 @@
         </w:rPr>
         <w:t>You must develop a consequence in case a norm is broken</w:t>
       </w:r>
+      <w:r>
+        <w:rPr>
+          <w:bCs/>
+        </w:rPr>
+        <w:t xml:space="preserve">: Talk to Ms. </w:t>
+      </w:r>
+      <w:r>
+        <w:rPr>
+          <w:bCs/>
+        </w:rPr>
+        <w:t>Murugan</w:t>
+      </w:r>
     </w:p>
     <w:p>
       <w:pPr>
@@ -461,10 +530,43 @@
         </w:rPr>
         <w:t>You need at least 3 norms</w:t>
       </w:r>
+      <w:r>
+        <w:rPr>
+          <w:bCs/>
+        </w:rPr>
+        <w:t>:</w:t>
+      </w:r>
+      <w:r>
+        <w:rPr>
+          <w:bCs/>
+        </w:rPr>
+        <w:br/>
+        <w:t>Communication and no GitHub conflicts</w:t>
+      </w:r>
+      <w:r>
+        <w:rPr>
+          <w:bCs/>
+        </w:rPr>
+        <w:t>.</w:t>
+      </w:r>
+      <w:r>
+        <w:br/>
+        <w:t xml:space="preserve">Let everyone </w:t>
+      </w:r>
+      <w:r>
+        <w:t>speak their truth and hear everyone speak their ideas.</w:t>
+      </w:r>
+      <w:r>
+        <w:br/>
+        <w:t>Be respect</w:t>
+      </w:r>
+      <w:r>
+        <w:t>ful of everyone and their input.</w:t>
+      </w:r>
     </w:p>
     <w:p>
       <w:pPr>
-        <w:ind w:left="360"/>
+        <w:ind w:left="720"/>
         <w:rPr>
           <w:b/>
         </w:rPr>
@@ -472,31 +574,41 @@
     </w:p>
     <w:p>
       <w:pPr>
-        <w:ind w:left="720"/>
+        <w:ind w:left="360"/>
+      </w:pPr>
+      <w:r>
+        <w:t>We</w:t>
+      </w:r>
+      <w:r>
+        <w:t>, Attiyah and Priyansh</w:t>
+      </w:r>
+      <w:r>
+        <w:t xml:space="preserve"> as group members of the </w:t>
+      </w:r>
+      <w:r>
+        <w:t>Software dev.</w:t>
+      </w:r>
+      <w:r>
+        <w:t xml:space="preserve"> Project </w:t>
+      </w:r>
+      <w:r>
         <w:rPr>
           <w:b/>
-        </w:rPr>
-      </w:pPr>
-    </w:p>
-    <w:p>
-      <w:pPr>
-        <w:ind w:left="360"/>
-      </w:pPr>
+          <w:bCs/>
+          <w:u w:val="single"/>
+        </w:rPr>
+        <w:t>Grocery Store</w:t>
+      </w:r>
+      <w:r>
+        <w:t xml:space="preserve"> agree to follow the above team norms along with class norms to stay committed to </w:t>
+      </w:r>
       <w:proofErr w:type="gramStart"/>
       <w:r>
-        <w:t>We,_</w:t>
+        <w:t>completing  the</w:t>
       </w:r>
       <w:proofErr w:type="gramEnd"/>
       <w:r>
-        <w:t xml:space="preserve">__________________, ___________________, _________________  as group members of the </w:t>
-      </w:r>
-      <w:r>
-        <w:t>Software dev.</w:t>
-      </w:r>
-      <w:bookmarkStart w:id="0" w:name="_GoBack"/>
-      <w:bookmarkEnd w:id="0"/>
-      <w:r>
-        <w:t xml:space="preserve"> Project ___ agree to follow the above team norms along with class norms to stay committed to completing  the tasks on time and as required.</w:t>
+        <w:t xml:space="preserve"> tasks on time and as required.</w:t>
       </w:r>
     </w:p>
     <w:sectPr>
@@ -510,7 +622,7 @@
 </file>
 
 <file path=word/numbering.xml><?xml version="1.0" encoding="utf-8"?>
-<w:numbering xmlns:wpc="http://schemas.microsoft.com/office/word/2010/wordprocessingCanvas" xmlns:cx="http://schemas.microsoft.com/office/drawing/2014/chartex" xmlns:cx1="http://schemas.microsoft.com/office/drawing/2015/9/8/chartex" xmlns:cx2="http://schemas.microsoft.com/office/drawing/2015/10/21/chartex" xmlns:cx3="http://schemas.microsoft.com/office/drawing/2016/5/9/chartex" xmlns:cx4="http://schemas.microsoft.com/office/drawing/2016/5/10/chartex" xmlns:cx5="http://schemas.microsoft.com/office/drawing/2016/5/11/chartex" xmlns:cx6="http://schemas.microsoft.com/office/drawing/2016/5/12/chartex" xmlns:cx7="http://schemas.microsoft.com/office/drawing/2016/5/13/chartex" xmlns:cx8="http://schemas.microsoft.com/office/drawing/2016/5/14/chartex" xmlns:mc="http://schemas.openxmlformats.org/markup-compatibility/2006" xmlns:aink="http://schemas.microsoft.com/office/drawing/2016/ink" xmlns:am3d="http://schemas.microsoft.com/office/drawing/2017/model3d" xmlns:o="urn:schemas-microsoft-com:office:office" xmlns:r="http://schemas.openxmlformats.org/officeDocument/2006/relationships" xmlns:m="http://schemas.openxmlformats.org/officeDocument/2006/math" xmlns:v="urn:schemas-microsoft-com:vml" xmlns:wp14="http://schemas.microsoft.com/office/word/2010/wordprocessingDrawing" xmlns:wp="http://schemas.openxmlformats.org/drawingml/2006/wordprocessingDrawing" xmlns:w10="urn:schemas-microsoft-com:office:word" xmlns:w="http://schemas.openxmlformats.org/wordprocessingml/2006/main" xmlns:w14="http://schemas.microsoft.com/office/word/2010/wordml" xmlns:w15="http://schemas.microsoft.com/office/word/2012/wordml" xmlns:w16cid="http://schemas.microsoft.com/office/word/2016/wordml/cid" xmlns:w16se="http://schemas.microsoft.com/office/word/2015/wordml/symex" xmlns:wpg="http://schemas.microsoft.com/office/word/2010/wordprocessingGroup" xmlns:wpi="http://schemas.microsoft.com/office/word/2010/wordprocessingInk" xmlns:wne="http://schemas.microsoft.com/office/word/2006/wordml" xmlns:wps="http://schemas.microsoft.com/office/word/2010/wordprocessingShape" mc:Ignorable="w14 w15 w16se w16cid wp14">
+<w:numbering xmlns:wpc="http://schemas.microsoft.com/office/word/2010/wordprocessingCanvas" xmlns:cx="http://schemas.microsoft.com/office/drawing/2014/chartex" xmlns:cx1="http://schemas.microsoft.com/office/drawing/2015/9/8/chartex" xmlns:cx2="http://schemas.microsoft.com/office/drawing/2015/10/21/chartex" xmlns:cx3="http://schemas.microsoft.com/office/drawing/2016/5/9/chartex" xmlns:cx4="http://schemas.microsoft.com/office/drawing/2016/5/10/chartex" xmlns:cx5="http://schemas.microsoft.com/office/drawing/2016/5/11/chartex" xmlns:cx6="http://schemas.microsoft.com/office/drawing/2016/5/12/chartex" xmlns:cx7="http://schemas.microsoft.com/office/drawing/2016/5/13/chartex" xmlns:cx8="http://schemas.microsoft.com/office/drawing/2016/5/14/chartex" xmlns:mc="http://schemas.openxmlformats.org/markup-compatibility/2006" xmlns:aink="http://schemas.microsoft.com/office/drawing/2016/ink" xmlns:am3d="http://schemas.microsoft.com/office/drawing/2017/model3d" xmlns:o="urn:schemas-microsoft-com:office:office" xmlns:oel="http://schemas.microsoft.com/office/2019/extlst" xmlns:r="http://schemas.openxmlformats.org/officeDocument/2006/relationships" xmlns:m="http://schemas.openxmlformats.org/officeDocument/2006/math" xmlns:v="urn:schemas-microsoft-com:vml" xmlns:wp14="http://schemas.microsoft.com/office/word/2010/wordprocessingDrawing" xmlns:wp="http://schemas.openxmlformats.org/drawingml/2006/wordprocessingDrawing" xmlns:w10="urn:schemas-microsoft-com:office:word" xmlns:w="http://schemas.openxmlformats.org/wordprocessingml/2006/main" xmlns:w14="http://schemas.microsoft.com/office/word/2010/wordml" xmlns:w15="http://schemas.microsoft.com/office/word/2012/wordml" xmlns:w16cex="http://schemas.microsoft.com/office/word/2018/wordml/cex" xmlns:w16cid="http://schemas.microsoft.com/office/word/2016/wordml/cid" xmlns:w16="http://schemas.microsoft.com/office/word/2018/wordml" xmlns:w16du="http://schemas.microsoft.com/office/word/2023/wordml/word16du" xmlns:w16sdtdh="http://schemas.microsoft.com/office/word/2020/wordml/sdtdatahash" xmlns:w16se="http://schemas.microsoft.com/office/word/2015/wordml/symex" xmlns:wpg="http://schemas.microsoft.com/office/word/2010/wordprocessingGroup" xmlns:wpi="http://schemas.microsoft.com/office/word/2010/wordprocessingInk" xmlns:wne="http://schemas.microsoft.com/office/word/2006/wordml" xmlns:wps="http://schemas.microsoft.com/office/word/2010/wordprocessingShape" mc:Ignorable="w14 w15 w16se w16cid w16 w16cex w16sdtdh w16du wp14">
   <w:abstractNum w:abstractNumId="0" w15:restartNumberingAfterBreak="0">
     <w:nsid w:val="02436DAD"/>
     <w:multiLevelType w:val="hybridMultilevel"/>
@@ -1222,29 +1334,29 @@
       </w:pPr>
     </w:lvl>
   </w:abstractNum>
-  <w:num w:numId="1">
+  <w:num w:numId="1" w16cid:durableId="107087651">
     <w:abstractNumId w:val="5"/>
   </w:num>
-  <w:num w:numId="2">
+  <w:num w:numId="2" w16cid:durableId="1238630471">
     <w:abstractNumId w:val="3"/>
   </w:num>
-  <w:num w:numId="3">
+  <w:num w:numId="3" w16cid:durableId="2058119365">
     <w:abstractNumId w:val="4"/>
   </w:num>
-  <w:num w:numId="4">
+  <w:num w:numId="4" w16cid:durableId="374162246">
     <w:abstractNumId w:val="2"/>
   </w:num>
-  <w:num w:numId="5">
+  <w:num w:numId="5" w16cid:durableId="760301481">
     <w:abstractNumId w:val="0"/>
   </w:num>
-  <w:num w:numId="6">
+  <w:num w:numId="6" w16cid:durableId="1916209462">
     <w:abstractNumId w:val="1"/>
   </w:num>
 </w:numbering>
 </file>
 
 <file path=word/styles.xml><?xml version="1.0" encoding="utf-8"?>
-<w:styles xmlns:mc="http://schemas.openxmlformats.org/markup-compatibility/2006" xmlns:r="http://schemas.openxmlformats.org/officeDocument/2006/relationships" xmlns:w="http://schemas.openxmlformats.org/wordprocessingml/2006/main" xmlns:w14="http://schemas.microsoft.com/office/word/2010/wordml" xmlns:w15="http://schemas.microsoft.com/office/word/2012/wordml" xmlns:w16cid="http://schemas.microsoft.com/office/word/2016/wordml/cid" xmlns:w16se="http://schemas.microsoft.com/office/word/2015/wordml/symex" mc:Ignorable="w14 w15 w16se w16cid">
+<w:styles xmlns:mc="http://schemas.openxmlformats.org/markup-compatibility/2006" xmlns:r="http://schemas.openxmlformats.org/officeDocument/2006/relationships" xmlns:w="http://schemas.openxmlformats.org/wordprocessingml/2006/main" xmlns:w14="http://schemas.microsoft.com/office/word/2010/wordml" xmlns:w15="http://schemas.microsoft.com/office/word/2012/wordml" xmlns:w16cex="http://schemas.microsoft.com/office/word/2018/wordml/cex" xmlns:w16cid="http://schemas.microsoft.com/office/word/2016/wordml/cid" xmlns:w16="http://schemas.microsoft.com/office/word/2018/wordml" xmlns:w16du="http://schemas.microsoft.com/office/word/2023/wordml/word16du" xmlns:w16sdtdh="http://schemas.microsoft.com/office/word/2020/wordml/sdtdatahash" xmlns:w16se="http://schemas.microsoft.com/office/word/2015/wordml/symex" mc:Ignorable="w14 w15 w16se w16cid w16 w16cex w16sdtdh w16du">
   <w:docDefaults>
     <w:rPrDefault>
       <w:rPr>
@@ -1260,7 +1372,7 @@
       </w:pPr>
     </w:pPrDefault>
   </w:docDefaults>
-  <w:latentStyles w:defLockedState="0" w:defUIPriority="99" w:defSemiHidden="0" w:defUnhideWhenUsed="0" w:defQFormat="0" w:count="375">
+  <w:latentStyles w:defLockedState="0" w:defUIPriority="99" w:defSemiHidden="0" w:defUnhideWhenUsed="0" w:defQFormat="0" w:count="376">
     <w:lsdException w:name="Normal" w:uiPriority="0" w:qFormat="1"/>
     <w:lsdException w:name="heading 1" w:uiPriority="9" w:qFormat="1"/>
     <w:lsdException w:name="heading 2" w:semiHidden="1" w:uiPriority="9" w:unhideWhenUsed="1" w:qFormat="1"/>
@@ -1366,6 +1478,7 @@
     <w:lsdException w:name="HTML Sample" w:semiHidden="1" w:unhideWhenUsed="1"/>
     <w:lsdException w:name="HTML Typewriter" w:semiHidden="1" w:unhideWhenUsed="1"/>
     <w:lsdException w:name="HTML Variable" w:semiHidden="1" w:unhideWhenUsed="1"/>
+    <w:lsdException w:name="Normal Table" w:semiHidden="1" w:unhideWhenUsed="1"/>
     <w:lsdException w:name="annotation subject" w:semiHidden="1" w:unhideWhenUsed="1"/>
     <w:lsdException w:name="No List" w:semiHidden="1" w:unhideWhenUsed="1"/>
     <w:lsdException w:name="Outline List 1" w:semiHidden="1" w:unhideWhenUsed="1"/>
@@ -1409,8 +1522,10 @@
     <w:lsdException w:name="Table Elegant" w:semiHidden="1" w:unhideWhenUsed="1"/>
     <w:lsdException w:name="Table Professional" w:semiHidden="1" w:unhideWhenUsed="1"/>
     <w:lsdException w:name="Table Subtle 1" w:semiHidden="1" w:unhideWhenUsed="1"/>
+    <w:lsdException w:name="Table Subtle 2" w:semiHidden="1" w:unhideWhenUsed="1"/>
     <w:lsdException w:name="Table Web 1" w:semiHidden="1" w:unhideWhenUsed="1"/>
     <w:lsdException w:name="Table Web 2" w:semiHidden="1" w:unhideWhenUsed="1"/>
+    <w:lsdException w:name="Table Web 3" w:semiHidden="1" w:unhideWhenUsed="1"/>
     <w:lsdException w:name="Balloon Text" w:semiHidden="1" w:unhideWhenUsed="1"/>
     <w:lsdException w:name="Table Grid" w:uiPriority="39"/>
     <w:lsdException w:name="Table Theme" w:semiHidden="1" w:unhideWhenUsed="1"/>
@@ -1633,6 +1748,7 @@
     <w:lsdException w:name="Smart Hyperlink" w:semiHidden="1" w:unhideWhenUsed="1"/>
     <w:lsdException w:name="Hashtag" w:semiHidden="1" w:unhideWhenUsed="1"/>
     <w:lsdException w:name="Unresolved Mention" w:semiHidden="1" w:unhideWhenUsed="1"/>
+    <w:lsdException w:name="Smart Link" w:semiHidden="1" w:unhideWhenUsed="1"/>
   </w:latentStyles>
   <w:style w:type="paragraph" w:default="1" w:styleId="Normal">
     <w:name w:val="Normal"/>

</xml_diff>